<commit_message>
Funcional hasta 6 incl
</commit_message>
<xml_diff>
--- a/Resumen Paradigma Funcional.docx
+++ b/Resumen Paradigma Funcional.docx
@@ -2688,6 +2688,981 @@
     </w:p>
     <w:p>
       <w:pPr>
+        <w:pStyle w:val="Ttulo1"/>
+      </w:pPr>
+      <w:r>
+        <w:t>Orden Superior</w:t>
+      </w:r>
+    </w:p>
+    <w:p>
+      <w:pPr>
+        <w:pStyle w:val="Sinespaciado"/>
+      </w:pPr>
+      <w:r>
+        <w:t>Esto se relaciona con el concepto de cohesión de los componentes de un sistema, en el caso del paradigma funcional los componentes se implementan mediante funciones:</w:t>
+      </w:r>
+    </w:p>
+    <w:p>
+      <w:pPr>
+        <w:pStyle w:val="Sinespaciado"/>
+        <w:numPr>
+          <w:ilvl w:val="0"/>
+          <w:numId w:val="9"/>
+        </w:numPr>
+      </w:pPr>
+      <w:r>
+        <w:t>una función es más cohesiva que otra si se enfoca en menos objetivos a la vez.</w:t>
+      </w:r>
+    </w:p>
+    <w:p>
+      <w:pPr>
+        <w:pStyle w:val="Sinespaciado"/>
+        <w:numPr>
+          <w:ilvl w:val="0"/>
+          <w:numId w:val="9"/>
+        </w:numPr>
+      </w:pPr>
+      <w:r>
+        <w:t xml:space="preserve">al disminuir la cohesión, no solo tengo más responsabilidades para cubrir, sino que es más probable cometer errores: puedo equivocarme en el criterio para filtrar, o puedo equivocarme en el algoritmo que recorre la lista. </w:t>
+      </w:r>
+    </w:p>
+    <w:p>
+      <w:pPr>
+        <w:pStyle w:val="Sinespaciado"/>
+      </w:pPr>
+    </w:p>
+    <w:p>
+      <w:pPr>
+        <w:pStyle w:val="Ttulo2"/>
+      </w:pPr>
+      <w:proofErr w:type="spellStart"/>
+      <w:r>
+        <w:lastRenderedPageBreak/>
+        <w:t>Filter</w:t>
+      </w:r>
+      <w:proofErr w:type="spellEnd"/>
+    </w:p>
+    <w:p>
+      <w:pPr>
+        <w:pStyle w:val="Cita"/>
+      </w:pPr>
+      <w:proofErr w:type="spellStart"/>
+      <w:r>
+        <w:t>filter</w:t>
+      </w:r>
+      <w:proofErr w:type="spellEnd"/>
+      <w:r>
+        <w:t xml:space="preserve"> f [] = []</w:t>
+      </w:r>
+    </w:p>
+    <w:p>
+      <w:pPr>
+        <w:pStyle w:val="Cita"/>
+        <w:rPr>
+          <w:lang w:val="en-GB"/>
+        </w:rPr>
+      </w:pPr>
+      <w:r>
+        <w:rPr>
+          <w:lang w:val="en-GB"/>
+        </w:rPr>
+        <w:t>filter f (</w:t>
+      </w:r>
+      <w:proofErr w:type="spellStart"/>
+      <w:proofErr w:type="gramStart"/>
+      <w:r>
+        <w:rPr>
+          <w:lang w:val="en-GB"/>
+        </w:rPr>
+        <w:t>x:xs</w:t>
+      </w:r>
+      <w:proofErr w:type="spellEnd"/>
+      <w:proofErr w:type="gramEnd"/>
+      <w:r>
+        <w:rPr>
+          <w:lang w:val="en-GB"/>
+        </w:rPr>
+        <w:t xml:space="preserve">) | f x       = x : filter f </w:t>
+      </w:r>
+      <w:proofErr w:type="spellStart"/>
+      <w:r>
+        <w:rPr>
+          <w:lang w:val="en-GB"/>
+        </w:rPr>
+        <w:t>xs</w:t>
+      </w:r>
+      <w:proofErr w:type="spellEnd"/>
+    </w:p>
+    <w:p>
+      <w:pPr>
+        <w:pStyle w:val="Cita"/>
+      </w:pPr>
+      <w:r>
+        <w:rPr>
+          <w:lang w:val="en-GB"/>
+        </w:rPr>
+        <w:t xml:space="preserve">                </w:t>
+      </w:r>
+      <w:r>
+        <w:t xml:space="preserve">| </w:t>
+      </w:r>
+      <w:proofErr w:type="spellStart"/>
+      <w:r>
+        <w:t>otherwise</w:t>
+      </w:r>
+      <w:proofErr w:type="spellEnd"/>
+      <w:r>
+        <w:t xml:space="preserve"> = </w:t>
+      </w:r>
+      <w:proofErr w:type="spellStart"/>
+      <w:r>
+        <w:t>filter</w:t>
+      </w:r>
+      <w:proofErr w:type="spellEnd"/>
+      <w:r>
+        <w:t xml:space="preserve"> f </w:t>
+      </w:r>
+      <w:proofErr w:type="spellStart"/>
+      <w:r>
+        <w:t>xs</w:t>
+      </w:r>
+      <w:proofErr w:type="spellEnd"/>
+    </w:p>
+    <w:p>
+      <w:pPr>
+        <w:pStyle w:val="Sinespaciado"/>
+      </w:pPr>
+    </w:p>
+    <w:p>
+      <w:pPr>
+        <w:pStyle w:val="Cita"/>
+      </w:pPr>
+      <w:proofErr w:type="gramStart"/>
+      <w:r>
+        <w:t>filter :</w:t>
+      </w:r>
+      <w:proofErr w:type="gramEnd"/>
+      <w:r>
+        <w:t>: (a -&gt; Bool) -&gt; [a] -&gt; [a]</w:t>
+      </w:r>
+    </w:p>
+    <w:p>
+      <w:pPr>
+        <w:pStyle w:val="Ttulo2"/>
+      </w:pPr>
+      <w:r>
+        <w:t>Composición y orden superior</w:t>
+      </w:r>
+    </w:p>
+    <w:p>
+      <w:pPr>
+        <w:pStyle w:val="Cita"/>
+      </w:pPr>
+      <w:r>
+        <w:t>(</w:t>
+      </w:r>
+      <w:proofErr w:type="spellStart"/>
+      <w:proofErr w:type="gramStart"/>
+      <w:r>
+        <w:t>palindromo</w:t>
+      </w:r>
+      <w:proofErr w:type="spellEnd"/>
+      <w:r>
+        <w:t xml:space="preserve"> .</w:t>
+      </w:r>
+      <w:proofErr w:type="gramEnd"/>
+      <w:r>
+        <w:t xml:space="preserve"> nombre) vs. </w:t>
+      </w:r>
+      <w:proofErr w:type="spellStart"/>
+      <w:r>
+        <w:t>filter</w:t>
+      </w:r>
+      <w:proofErr w:type="spellEnd"/>
+      <w:r>
+        <w:t xml:space="preserve"> </w:t>
+      </w:r>
+      <w:proofErr w:type="spellStart"/>
+      <w:r>
+        <w:t>even</w:t>
+      </w:r>
+      <w:proofErr w:type="spellEnd"/>
+      <w:r>
+        <w:t xml:space="preserve"> [</w:t>
+      </w:r>
+      <w:proofErr w:type="gramStart"/>
+      <w:r>
+        <w:t>1..</w:t>
+      </w:r>
+      <w:proofErr w:type="gramEnd"/>
+      <w:r>
+        <w:t>10]</w:t>
+      </w:r>
+    </w:p>
+    <w:p>
+      <w:pPr>
+        <w:pStyle w:val="Sinespaciado"/>
+      </w:pPr>
+    </w:p>
+    <w:p>
+      <w:pPr>
+        <w:pStyle w:val="Sinespaciado"/>
+      </w:pPr>
+      <w:r>
+        <w:t xml:space="preserve">En el primer caso se construye una función </w:t>
+      </w:r>
+      <w:proofErr w:type="spellStart"/>
+      <w:r>
+        <w:t>adhoc</w:t>
+      </w:r>
+      <w:proofErr w:type="spellEnd"/>
+      <w:r>
+        <w:t xml:space="preserve"> a partir de la composición de dos funciones existentes: esa función recibe un cliente y permite determinar si su nombre es un palíndromo. Ambas son funciones de primer orden, si coinciden el dominio e imagen de ambas funciones puedo componerlas en uno u otro sentido</w:t>
+      </w:r>
+      <w:r>
+        <w:t>.</w:t>
+      </w:r>
+    </w:p>
+    <w:p>
+      <w:pPr>
+        <w:pStyle w:val="Sinespaciado"/>
+      </w:pPr>
+    </w:p>
+    <w:p>
+      <w:pPr>
+        <w:pStyle w:val="Sinespaciado"/>
+      </w:pPr>
+      <w:r>
+        <w:t xml:space="preserve">En el segundo caso tenemos una función como valor de primer orden. Pasamos </w:t>
+      </w:r>
+      <w:proofErr w:type="spellStart"/>
+      <w:r>
+        <w:t>even</w:t>
+      </w:r>
+      <w:proofErr w:type="spellEnd"/>
+      <w:r>
+        <w:t xml:space="preserve"> a </w:t>
+      </w:r>
+      <w:proofErr w:type="spellStart"/>
+      <w:r>
+        <w:t>filter</w:t>
+      </w:r>
+      <w:proofErr w:type="spellEnd"/>
+      <w:r>
+        <w:t xml:space="preserve">, y luego </w:t>
+      </w:r>
+      <w:proofErr w:type="spellStart"/>
+      <w:r>
+        <w:t>filter</w:t>
+      </w:r>
+      <w:proofErr w:type="spellEnd"/>
+      <w:r>
+        <w:t xml:space="preserve"> usa esa función que le paso como parámetro. </w:t>
+      </w:r>
+      <w:proofErr w:type="spellStart"/>
+      <w:r>
+        <w:t>Filter</w:t>
+      </w:r>
+      <w:proofErr w:type="spellEnd"/>
+      <w:r>
+        <w:t xml:space="preserve"> es una función de orden superior (mientras que </w:t>
+      </w:r>
+      <w:proofErr w:type="spellStart"/>
+      <w:r>
+        <w:t>even</w:t>
+      </w:r>
+      <w:proofErr w:type="spellEnd"/>
+      <w:r>
+        <w:t xml:space="preserve"> es de orden simple). Lo potente es que </w:t>
+      </w:r>
+      <w:proofErr w:type="spellStart"/>
+      <w:r>
+        <w:t>filter</w:t>
+      </w:r>
+      <w:proofErr w:type="spellEnd"/>
+      <w:r>
+        <w:t xml:space="preserve"> recibe una función que ni siquiera conoce. Simplemente la usa (delega la responsabilidad a la otra función).</w:t>
+      </w:r>
+    </w:p>
+    <w:p>
+      <w:pPr>
+        <w:pStyle w:val="Ttulo1"/>
+      </w:pPr>
+      <w:r>
+        <w:t xml:space="preserve"> </w:t>
+      </w:r>
+      <w:proofErr w:type="spellStart"/>
+      <w:r>
+        <w:t>Map</w:t>
+      </w:r>
+      <w:proofErr w:type="spellEnd"/>
+      <w:r>
+        <w:t>: transformación</w:t>
+      </w:r>
+    </w:p>
+    <w:p>
+      <w:pPr>
+        <w:pStyle w:val="Sinespaciado"/>
+      </w:pPr>
+      <w:r>
+        <w:t>Transforma una lista en otra aplicando una función a todos sus elementos.</w:t>
+      </w:r>
+    </w:p>
+    <w:p>
+      <w:pPr>
+        <w:pStyle w:val="Sinespaciado"/>
+      </w:pPr>
+    </w:p>
+    <w:p>
+      <w:pPr>
+        <w:pStyle w:val="Cita"/>
+      </w:pPr>
+      <w:r>
+        <w:t>map f [] = []</w:t>
+      </w:r>
+    </w:p>
+    <w:p>
+      <w:pPr>
+        <w:pStyle w:val="Cita"/>
+      </w:pPr>
+      <w:r>
+        <w:t>map f (</w:t>
+      </w:r>
+      <w:proofErr w:type="spellStart"/>
+      <w:proofErr w:type="gramStart"/>
+      <w:r>
+        <w:t>x:xs</w:t>
+      </w:r>
+      <w:proofErr w:type="spellEnd"/>
+      <w:proofErr w:type="gramEnd"/>
+      <w:r>
+        <w:t xml:space="preserve">) = f x : map f </w:t>
+      </w:r>
+      <w:proofErr w:type="spellStart"/>
+      <w:r>
+        <w:t>xs</w:t>
+      </w:r>
+      <w:proofErr w:type="spellEnd"/>
+    </w:p>
+    <w:p>
+      <w:pPr>
+        <w:pStyle w:val="Sinespaciado"/>
+        <w:rPr>
+          <w:lang w:val="en-GB"/>
+        </w:rPr>
+      </w:pPr>
+    </w:p>
+    <w:p>
+      <w:pPr>
+        <w:pStyle w:val="Sinespaciado"/>
+        <w:numPr>
+          <w:ilvl w:val="0"/>
+          <w:numId w:val="10"/>
+        </w:numPr>
+      </w:pPr>
+      <w:r>
+        <w:t>Recibe una función que transforma un elemento en otro que puede ser del mismo tipo o no</w:t>
+      </w:r>
+      <w:r>
+        <w:t>. P</w:t>
+      </w:r>
+      <w:r>
+        <w:t>or eso utilizamos una letra nueva, b puede coincidir con a o ser un tipo distinto</w:t>
+      </w:r>
+      <w:r>
+        <w:t>.</w:t>
+      </w:r>
+    </w:p>
+    <w:p>
+      <w:pPr>
+        <w:pStyle w:val="Sinespaciado"/>
+        <w:numPr>
+          <w:ilvl w:val="0"/>
+          <w:numId w:val="10"/>
+        </w:numPr>
+      </w:pPr>
+      <w:r>
+        <w:t>la lista original de as</w:t>
+      </w:r>
+    </w:p>
+    <w:p>
+      <w:pPr>
+        <w:pStyle w:val="Sinespaciado"/>
+        <w:numPr>
+          <w:ilvl w:val="0"/>
+          <w:numId w:val="10"/>
+        </w:numPr>
+      </w:pPr>
+      <w:r>
+        <w:t>la lista resultante es de bs</w:t>
+      </w:r>
+    </w:p>
+    <w:p>
+      <w:pPr>
+        <w:pStyle w:val="Sinespaciado"/>
+      </w:pPr>
+    </w:p>
+    <w:p>
+      <w:pPr>
+        <w:pStyle w:val="Cita"/>
+      </w:pPr>
+      <w:proofErr w:type="spellStart"/>
+      <w:proofErr w:type="gramStart"/>
+      <w:r>
+        <w:t>map</w:t>
+      </w:r>
+      <w:proofErr w:type="spellEnd"/>
+      <w:r>
+        <w:t xml:space="preserve"> :</w:t>
+      </w:r>
+      <w:proofErr w:type="gramEnd"/>
+      <w:r>
+        <w:t>: (a -&gt; b) -&gt; [a] -&gt; [b]</w:t>
+      </w:r>
+    </w:p>
+    <w:p>
+      <w:pPr>
+        <w:pStyle w:val="Ttulo1"/>
+      </w:pPr>
+      <w:r>
+        <w:t xml:space="preserve"> </w:t>
+      </w:r>
+      <w:proofErr w:type="spellStart"/>
+      <w:r>
+        <w:t>Fold</w:t>
+      </w:r>
+      <w:proofErr w:type="spellEnd"/>
+      <w:r>
+        <w:t xml:space="preserve">: reducción </w:t>
+      </w:r>
+    </w:p>
+    <w:p>
+      <w:pPr>
+        <w:pStyle w:val="Sinespaciado"/>
+      </w:pPr>
+      <w:proofErr w:type="spellStart"/>
+      <w:r>
+        <w:t>Fold</w:t>
+      </w:r>
+      <w:proofErr w:type="spellEnd"/>
+      <w:r>
+        <w:t xml:space="preserve"> es una familia de funciones de orden superior, que tienen </w:t>
+      </w:r>
+      <w:proofErr w:type="gramStart"/>
+      <w:r>
+        <w:t>todas un objetivo similar</w:t>
+      </w:r>
+      <w:proofErr w:type="gramEnd"/>
+      <w:r>
+        <w:t xml:space="preserve">: combinar los elementos de ciertas estructuras (como por ejemplo, las listas), usando una operación binaria (una función de dos parámetros). </w:t>
+      </w:r>
+    </w:p>
+    <w:p>
+      <w:pPr>
+        <w:pStyle w:val="Sinespaciado"/>
+      </w:pPr>
+    </w:p>
+    <w:p>
+      <w:pPr>
+        <w:pStyle w:val="Sinespaciado"/>
+      </w:pPr>
+      <w:r>
+        <w:t xml:space="preserve">Una primera aproximación gráfica e informal a los </w:t>
+      </w:r>
+      <w:proofErr w:type="spellStart"/>
+      <w:r>
+        <w:t>folds</w:t>
+      </w:r>
+      <w:proofErr w:type="spellEnd"/>
+      <w:r>
+        <w:t xml:space="preserve"> es la noción de “intercalar” sintácticamente una operación binaria entre los elementos de la lista.</w:t>
+      </w:r>
+    </w:p>
+    <w:p>
+      <w:pPr>
+        <w:pStyle w:val="Ttulo3"/>
+        <w:spacing w:before="100" w:after="100"/>
+      </w:pPr>
+      <w:proofErr w:type="spellStart"/>
+      <w:r>
+        <w:t>foldl</w:t>
+      </w:r>
+      <w:proofErr w:type="spellEnd"/>
+      <w:r>
+        <w:t xml:space="preserve"> vs. </w:t>
+      </w:r>
+      <w:proofErr w:type="spellStart"/>
+      <w:r>
+        <w:t>foldr</w:t>
+      </w:r>
+      <w:proofErr w:type="spellEnd"/>
+      <w:r>
+        <w:t xml:space="preserve"> </w:t>
+      </w:r>
+    </w:p>
+    <w:p>
+      <w:pPr>
+        <w:pStyle w:val="Cita"/>
+        <w:sectPr>
+          <w:footerReference w:type="default" r:id="rId7"/>
+          <w:type w:val="continuous"/>
+          <w:pgSz w:w="11906" w:h="16838"/>
+          <w:pgMar w:top="720" w:right="720" w:bottom="720" w:left="720" w:header="708" w:footer="567" w:gutter="0"/>
+          <w:cols w:space="708"/>
+          <w:docGrid w:linePitch="360"/>
+        </w:sectPr>
+      </w:pPr>
+    </w:p>
+    <w:p>
+      <w:pPr>
+        <w:pStyle w:val="Cita"/>
+      </w:pPr>
+      <w:proofErr w:type="spellStart"/>
+      <w:r>
+        <w:t>foldr</w:t>
+      </w:r>
+      <w:proofErr w:type="spellEnd"/>
+      <w:r>
+        <w:t xml:space="preserve"> f i [] = </w:t>
+      </w:r>
+      <w:proofErr w:type="spellStart"/>
+      <w:r>
+        <w:t>i</w:t>
+      </w:r>
+      <w:proofErr w:type="spellEnd"/>
+    </w:p>
+    <w:p>
+      <w:pPr>
+        <w:pStyle w:val="Cita"/>
+      </w:pPr>
+      <w:proofErr w:type="spellStart"/>
+      <w:r>
+        <w:t>foldr</w:t>
+      </w:r>
+      <w:proofErr w:type="spellEnd"/>
+      <w:r>
+        <w:t xml:space="preserve"> f </w:t>
+      </w:r>
+      <w:proofErr w:type="spellStart"/>
+      <w:r>
+        <w:t>i</w:t>
+      </w:r>
+      <w:proofErr w:type="spellEnd"/>
+      <w:r>
+        <w:t xml:space="preserve"> (</w:t>
+      </w:r>
+      <w:proofErr w:type="spellStart"/>
+      <w:proofErr w:type="gramStart"/>
+      <w:r>
+        <w:t>x:xs</w:t>
+      </w:r>
+      <w:proofErr w:type="spellEnd"/>
+      <w:proofErr w:type="gramEnd"/>
+      <w:r>
+        <w:t>) = f x (</w:t>
+      </w:r>
+      <w:proofErr w:type="spellStart"/>
+      <w:r>
+        <w:t>foldr</w:t>
+      </w:r>
+      <w:proofErr w:type="spellEnd"/>
+      <w:r>
+        <w:t xml:space="preserve"> f </w:t>
+      </w:r>
+      <w:proofErr w:type="spellStart"/>
+      <w:r>
+        <w:t>i</w:t>
+      </w:r>
+      <w:proofErr w:type="spellEnd"/>
+      <w:r>
+        <w:t xml:space="preserve"> </w:t>
+      </w:r>
+      <w:proofErr w:type="spellStart"/>
+      <w:r>
+        <w:t>xs</w:t>
+      </w:r>
+      <w:proofErr w:type="spellEnd"/>
+      <w:r>
+        <w:t>)</w:t>
+      </w:r>
+    </w:p>
+    <w:p>
+      <w:pPr>
+        <w:pStyle w:val="Cita"/>
+      </w:pPr>
+    </w:p>
+    <w:p>
+      <w:pPr>
+        <w:pStyle w:val="Cita"/>
+      </w:pPr>
+      <w:proofErr w:type="spellStart"/>
+      <w:r>
+        <w:t>foldl</w:t>
+      </w:r>
+      <w:proofErr w:type="spellEnd"/>
+      <w:r>
+        <w:t xml:space="preserve"> f </w:t>
+      </w:r>
+      <w:proofErr w:type="spellStart"/>
+      <w:r>
+        <w:t>i</w:t>
+      </w:r>
+      <w:proofErr w:type="spellEnd"/>
+      <w:r>
+        <w:t xml:space="preserve"> [] = </w:t>
+      </w:r>
+      <w:proofErr w:type="spellStart"/>
+      <w:r>
+        <w:t>i</w:t>
+      </w:r>
+      <w:proofErr w:type="spellEnd"/>
+    </w:p>
+    <w:p>
+      <w:pPr>
+        <w:pStyle w:val="Cita"/>
+      </w:pPr>
+      <w:proofErr w:type="spellStart"/>
+      <w:r>
+        <w:t>foldl</w:t>
+      </w:r>
+      <w:proofErr w:type="spellEnd"/>
+      <w:r>
+        <w:t xml:space="preserve"> f </w:t>
+      </w:r>
+      <w:proofErr w:type="spellStart"/>
+      <w:r>
+        <w:t>i</w:t>
+      </w:r>
+      <w:proofErr w:type="spellEnd"/>
+      <w:r>
+        <w:t xml:space="preserve"> (</w:t>
+      </w:r>
+      <w:proofErr w:type="spellStart"/>
+      <w:proofErr w:type="gramStart"/>
+      <w:r>
+        <w:t>x:xs</w:t>
+      </w:r>
+      <w:proofErr w:type="spellEnd"/>
+      <w:proofErr w:type="gramEnd"/>
+      <w:r>
+        <w:t xml:space="preserve">) = </w:t>
+      </w:r>
+      <w:proofErr w:type="spellStart"/>
+      <w:r>
+        <w:t>foldl</w:t>
+      </w:r>
+      <w:proofErr w:type="spellEnd"/>
+      <w:r>
+        <w:t xml:space="preserve"> f (f </w:t>
+      </w:r>
+      <w:proofErr w:type="spellStart"/>
+      <w:r>
+        <w:t>i</w:t>
+      </w:r>
+      <w:proofErr w:type="spellEnd"/>
+      <w:r>
+        <w:t xml:space="preserve"> x) </w:t>
+      </w:r>
+      <w:proofErr w:type="spellStart"/>
+      <w:r>
+        <w:t>xs</w:t>
+      </w:r>
+      <w:proofErr w:type="spellEnd"/>
+    </w:p>
+    <w:p>
+      <w:pPr>
+        <w:pStyle w:val="Sinespaciado"/>
+        <w:rPr>
+          <w:lang w:val="en-GB"/>
+        </w:rPr>
+        <w:sectPr>
+          <w:type w:val="continuous"/>
+          <w:pgSz w:w="11906" w:h="16838"/>
+          <w:pgMar w:top="720" w:right="720" w:bottom="720" w:left="720" w:header="708" w:footer="567" w:gutter="0"/>
+          <w:cols w:num="2" w:space="708"/>
+          <w:docGrid w:linePitch="360"/>
+        </w:sectPr>
+      </w:pPr>
+    </w:p>
+    <w:p>
+      <w:pPr>
+        <w:pStyle w:val="Sinespaciado"/>
+      </w:pPr>
+      <w:r>
+        <w:t xml:space="preserve">Una característica interesante de la definición que hace </w:t>
+      </w:r>
+      <w:proofErr w:type="spellStart"/>
+      <w:r>
+        <w:t>foldl</w:t>
+      </w:r>
+      <w:proofErr w:type="spellEnd"/>
+      <w:r>
+        <w:t xml:space="preserve"> es que es recursiva a la cola: si podemos resolver el valor de la expresión (f i x) y no hay otras operaciones pendientes con posterioridad a la llamada recursiva, Haskell no necesita mantener el estado de la pila. </w:t>
+      </w:r>
+    </w:p>
+    <w:p>
+      <w:pPr>
+        <w:pStyle w:val="Sinespaciado"/>
+        <w:rPr>
+          <w:lang w:val="en-GB"/>
+        </w:rPr>
+      </w:pPr>
+    </w:p>
+    <w:p>
+      <w:pPr>
+        <w:pStyle w:val="Sinespaciado"/>
+      </w:pPr>
+      <w:r>
+        <w:t xml:space="preserve">La ventaja típica de las funciones recursivas a la cola es que son fáciles de traducir a iterativas. En el caso particular de Haskell, sin embargo, esto no constituye una ventaja significativa, dado que el motor es lo suficientemente inteligente como para evaluar funciones no recursivas a la cola de forma eficiente. En otras tecnologías, tener un algoritmo con </w:t>
+      </w:r>
+      <w:r>
+        <w:lastRenderedPageBreak/>
+        <w:t>recursividad a la cola implica poder procesar una lista de valores grande sin que el tamaño de la pila se desborde (el famoso “</w:t>
+      </w:r>
+      <w:proofErr w:type="spellStart"/>
+      <w:r>
+        <w:t>Stack</w:t>
+      </w:r>
+      <w:proofErr w:type="spellEnd"/>
+      <w:r>
+        <w:t xml:space="preserve"> </w:t>
+      </w:r>
+      <w:proofErr w:type="spellStart"/>
+      <w:r>
+        <w:t>Overflow</w:t>
+      </w:r>
+      <w:proofErr w:type="spellEnd"/>
+      <w:r>
+        <w:t>”).</w:t>
+      </w:r>
+    </w:p>
+    <w:p>
+      <w:pPr>
+        <w:pStyle w:val="Sinespaciado"/>
+      </w:pPr>
+    </w:p>
+    <w:p>
+      <w:pPr>
+        <w:pStyle w:val="Sinespaciado"/>
+      </w:pPr>
+      <w:r>
+        <w:t xml:space="preserve">La definición de </w:t>
+      </w:r>
+      <w:proofErr w:type="spellStart"/>
+      <w:r>
+        <w:t>foldr</w:t>
+      </w:r>
+      <w:proofErr w:type="spellEnd"/>
+      <w:r>
+        <w:t xml:space="preserve">, entre tanto, no es recursiva a la cola, dado que la aplicación más exterior es la aplicación de f. </w:t>
+      </w:r>
+    </w:p>
+    <w:p>
+      <w:pPr>
+        <w:pStyle w:val="Sinespaciado"/>
+        <w:rPr>
+          <w:lang w:val="en-GB"/>
+        </w:rPr>
+      </w:pPr>
+    </w:p>
+    <w:p>
+      <w:pPr>
+        <w:pStyle w:val="Sinespaciado"/>
+      </w:pPr>
+      <w:r>
+        <w:t>Necesitamos mantener el estado del juego de variables para que al calcular (</w:t>
+      </w:r>
+      <w:proofErr w:type="spellStart"/>
+      <w:r>
+        <w:t>foldr</w:t>
+      </w:r>
+      <w:proofErr w:type="spellEnd"/>
+      <w:r>
+        <w:t xml:space="preserve"> f i </w:t>
+      </w:r>
+      <w:proofErr w:type="spellStart"/>
+      <w:r>
+        <w:t>xs</w:t>
+      </w:r>
+      <w:proofErr w:type="spellEnd"/>
+      <w:r>
+        <w:t>) podamos aplicarla con f x. Pero contamos con la ayuda de Haskell y su mecanismo de evaluación diferida, entonces solo va a reducir las expresiones que necesite.</w:t>
+      </w:r>
+    </w:p>
+    <w:p>
+      <w:pPr>
+        <w:pStyle w:val="Sinespaciado"/>
+      </w:pPr>
+    </w:p>
+    <w:p>
+      <w:pPr>
+        <w:pStyle w:val="Sinespaciado"/>
+      </w:pPr>
+      <w:r>
+        <w:t xml:space="preserve">Por otra parte, </w:t>
+      </w:r>
+      <w:proofErr w:type="spellStart"/>
+      <w:r>
+        <w:t>foldl</w:t>
+      </w:r>
+      <w:proofErr w:type="spellEnd"/>
+      <w:r>
+        <w:t xml:space="preserve"> no se lleva bien con listas demasiado grandes, potencialmente infinitas. Cuando empleemos una operación que podría terminar o arrojar resultados parciales antes de evaluar toda la lista, </w:t>
+      </w:r>
+      <w:proofErr w:type="spellStart"/>
+      <w:r>
+        <w:t>foldr</w:t>
+      </w:r>
+      <w:proofErr w:type="spellEnd"/>
+      <w:r>
+        <w:t xml:space="preserve"> es una mejor opción. Dicho de otra forma, si la operación es </w:t>
+      </w:r>
+      <w:proofErr w:type="spellStart"/>
+      <w:r>
+        <w:t>lazy</w:t>
+      </w:r>
+      <w:proofErr w:type="spellEnd"/>
+      <w:r>
+        <w:t xml:space="preserve"> a derecha, </w:t>
+      </w:r>
+      <w:proofErr w:type="spellStart"/>
+      <w:r>
+        <w:t>foldr</w:t>
+      </w:r>
+      <w:proofErr w:type="spellEnd"/>
+      <w:r>
+        <w:t xml:space="preserve"> puede terminar donde </w:t>
+      </w:r>
+      <w:proofErr w:type="spellStart"/>
+      <w:r>
+        <w:t>foldl</w:t>
+      </w:r>
+      <w:proofErr w:type="spellEnd"/>
+      <w:r>
+        <w:t xml:space="preserve"> no. Para ilustrar esto que hemos dicho veamos un ejemplo concreto: la función </w:t>
+      </w:r>
+      <w:proofErr w:type="spellStart"/>
+      <w:r>
+        <w:t>repeat</w:t>
+      </w:r>
+      <w:proofErr w:type="spellEnd"/>
+      <w:r>
+        <w:t xml:space="preserve"> permite construir una lista infinita de un elemento</w:t>
+      </w:r>
+      <w:r>
+        <w:t>.</w:t>
+      </w:r>
+    </w:p>
+    <w:p>
+      <w:pPr>
+        <w:pStyle w:val="Ttulo1"/>
+      </w:pPr>
+      <w:r>
+        <w:t>Expresiones Lambda</w:t>
+      </w:r>
+    </w:p>
+    <w:p>
+      <w:pPr>
+        <w:pStyle w:val="Sinespaciado"/>
+      </w:pPr>
+      <w:r>
+        <w:t xml:space="preserve">Haskell está basado en cálculo lambda, que es un sistema de reglas de transformación o reductor de expresiones que diseñó Alonzo </w:t>
+      </w:r>
+      <w:proofErr w:type="spellStart"/>
+      <w:r>
+        <w:t>Church</w:t>
+      </w:r>
+      <w:proofErr w:type="spellEnd"/>
+      <w:r>
+        <w:t>.</w:t>
+      </w:r>
+    </w:p>
+    <w:p>
+      <w:pPr>
+        <w:pStyle w:val="Sinespaciado"/>
+      </w:pPr>
+    </w:p>
+    <w:p>
+      <w:pPr>
+        <w:pStyle w:val="Cita"/>
+      </w:pPr>
+      <w:r>
+        <w:t>(\x -&gt; x * x)</w:t>
+      </w:r>
+    </w:p>
+    <w:p>
+      <w:pPr>
+        <w:pStyle w:val="Sinespaciado"/>
+      </w:pPr>
+    </w:p>
+    <w:p>
+      <w:pPr>
+        <w:pStyle w:val="Sinespaciado"/>
+      </w:pPr>
+      <w:r>
+        <w:t xml:space="preserve">La </w:t>
+      </w:r>
+      <w:proofErr w:type="spellStart"/>
+      <w:r>
+        <w:t>contrabarra</w:t>
+      </w:r>
+      <w:proofErr w:type="spellEnd"/>
+      <w:r>
+        <w:t xml:space="preserve"> (\) es el símbolo que remite a la letra griega lambda λ que como habrán notado es el ícono de la programación funcional. Luego de los parámetros que se separan por espacios, la flecha -&gt; termina de definir el cuerpo de la función.</w:t>
+      </w:r>
+    </w:p>
+    <w:p>
+      <w:pPr>
+        <w:pStyle w:val="Sinespaciado"/>
+      </w:pPr>
+    </w:p>
+    <w:p>
+      <w:pPr>
+        <w:pStyle w:val="Sinespaciado"/>
+      </w:pPr>
+      <w:r>
+        <w:t>Las expresiones lambdas permiten definir funciones anónimas, que no tienen nombre y se usan en un contexto limitado (el de la misma función que estoy definiendo). ¿Qué desventaja tiene? El objetivo está dentro de la función y es menos expresiva que tener definida una función cuadrado o suma. La ventaja es que no tengo que definir funciones auxiliares cuando sólo la necesito usar una vez.</w:t>
+      </w:r>
+    </w:p>
+    <w:p>
+      <w:pPr>
+        <w:pStyle w:val="Ttulo2"/>
+      </w:pPr>
+      <w:r>
+        <w:t>Consecuencias de las lambdas</w:t>
+      </w:r>
+    </w:p>
+    <w:p>
+      <w:pPr>
+        <w:pStyle w:val="Sinespaciado"/>
+      </w:pPr>
+      <w:r>
+        <w:t xml:space="preserve">Algo importante a tener en cuenta es que si no le damos un nombre a nuestras funciones podríamos perder abstracciones útiles que podrían luego ser utilizadas en otros puntos de nuestro programa, por lo </w:t>
+      </w:r>
+      <w:proofErr w:type="gramStart"/>
+      <w:r>
+        <w:t>tanto</w:t>
+      </w:r>
+      <w:proofErr w:type="gramEnd"/>
+      <w:r>
+        <w:t xml:space="preserve"> es importante ser criteriosos respecto nombrar o no una función.</w:t>
+      </w:r>
+    </w:p>
+    <w:p>
+      <w:pPr>
+        <w:pStyle w:val="Sinespaciado"/>
+      </w:pPr>
+    </w:p>
+    <w:p>
+      <w:pPr>
+        <w:pStyle w:val="Sinespaciado"/>
+      </w:pPr>
+      <w:r>
+        <w:t>Por lo general, si tengo una forma sencilla de nombrar una determinada lógica que forma parte de una función más grande, lo más probable es que no quiera definir ese pedacito de lógica usando una lambda, sino con una función que se llame como la idea que tenemos en la cabeza. Si no hay un nombre claro asociado a ese pedacito de lógica, lo más probable es que no sea un concepto del dominio que merezca la pena modelar como algo aparte.</w:t>
+      </w:r>
+    </w:p>
+    <w:p>
+      <w:pPr>
         <w:pStyle w:val="Sinespaciado"/>
       </w:pPr>
     </w:p>
@@ -2699,7 +3674,6 @@
       <w:bookmarkEnd w:id="0"/>
     </w:p>
     <w:sectPr>
-      <w:footerReference w:type="default" r:id="rId7"/>
       <w:type w:val="continuous"/>
       <w:pgSz w:w="11906" w:h="16838"/>
       <w:pgMar w:top="720" w:right="720" w:bottom="720" w:left="720" w:header="708" w:footer="567" w:gutter="0"/>
@@ -3584,6 +4558,119 @@
     </w:lvl>
   </w:abstractNum>
   <w:abstractNum w:abstractNumId="6" w15:restartNumberingAfterBreak="0">
+    <w:nsid w:val="60D87EC7"/>
+    <w:multiLevelType w:val="hybridMultilevel"/>
+    <w:tmpl w:val="F9667248"/>
+    <w:lvl w:ilvl="0" w:tplc="2C0A0001">
+      <w:start w:val="1"/>
+      <w:numFmt w:val="bullet"/>
+      <w:lvlText w:val=""/>
+      <w:lvlJc w:val="left"/>
+      <w:pPr>
+        <w:ind w:left="720" w:hanging="360"/>
+      </w:pPr>
+      <w:rPr>
+        <w:rFonts w:ascii="Symbol" w:hAnsi="Symbol" w:hint="default"/>
+      </w:rPr>
+    </w:lvl>
+    <w:lvl w:ilvl="1" w:tplc="2C0A0003" w:tentative="1">
+      <w:start w:val="1"/>
+      <w:numFmt w:val="bullet"/>
+      <w:lvlText w:val="o"/>
+      <w:lvlJc w:val="left"/>
+      <w:pPr>
+        <w:ind w:left="1440" w:hanging="360"/>
+      </w:pPr>
+      <w:rPr>
+        <w:rFonts w:ascii="Courier New" w:hAnsi="Courier New" w:cs="Courier New" w:hint="default"/>
+      </w:rPr>
+    </w:lvl>
+    <w:lvl w:ilvl="2" w:tplc="2C0A0005" w:tentative="1">
+      <w:start w:val="1"/>
+      <w:numFmt w:val="bullet"/>
+      <w:lvlText w:val=""/>
+      <w:lvlJc w:val="left"/>
+      <w:pPr>
+        <w:ind w:left="2160" w:hanging="360"/>
+      </w:pPr>
+      <w:rPr>
+        <w:rFonts w:ascii="Wingdings" w:hAnsi="Wingdings" w:hint="default"/>
+      </w:rPr>
+    </w:lvl>
+    <w:lvl w:ilvl="3" w:tplc="2C0A0001" w:tentative="1">
+      <w:start w:val="1"/>
+      <w:numFmt w:val="bullet"/>
+      <w:lvlText w:val=""/>
+      <w:lvlJc w:val="left"/>
+      <w:pPr>
+        <w:ind w:left="2880" w:hanging="360"/>
+      </w:pPr>
+      <w:rPr>
+        <w:rFonts w:ascii="Symbol" w:hAnsi="Symbol" w:hint="default"/>
+      </w:rPr>
+    </w:lvl>
+    <w:lvl w:ilvl="4" w:tplc="2C0A0003" w:tentative="1">
+      <w:start w:val="1"/>
+      <w:numFmt w:val="bullet"/>
+      <w:lvlText w:val="o"/>
+      <w:lvlJc w:val="left"/>
+      <w:pPr>
+        <w:ind w:left="3600" w:hanging="360"/>
+      </w:pPr>
+      <w:rPr>
+        <w:rFonts w:ascii="Courier New" w:hAnsi="Courier New" w:cs="Courier New" w:hint="default"/>
+      </w:rPr>
+    </w:lvl>
+    <w:lvl w:ilvl="5" w:tplc="2C0A0005" w:tentative="1">
+      <w:start w:val="1"/>
+      <w:numFmt w:val="bullet"/>
+      <w:lvlText w:val=""/>
+      <w:lvlJc w:val="left"/>
+      <w:pPr>
+        <w:ind w:left="4320" w:hanging="360"/>
+      </w:pPr>
+      <w:rPr>
+        <w:rFonts w:ascii="Wingdings" w:hAnsi="Wingdings" w:hint="default"/>
+      </w:rPr>
+    </w:lvl>
+    <w:lvl w:ilvl="6" w:tplc="2C0A0001" w:tentative="1">
+      <w:start w:val="1"/>
+      <w:numFmt w:val="bullet"/>
+      <w:lvlText w:val=""/>
+      <w:lvlJc w:val="left"/>
+      <w:pPr>
+        <w:ind w:left="5040" w:hanging="360"/>
+      </w:pPr>
+      <w:rPr>
+        <w:rFonts w:ascii="Symbol" w:hAnsi="Symbol" w:hint="default"/>
+      </w:rPr>
+    </w:lvl>
+    <w:lvl w:ilvl="7" w:tplc="2C0A0003" w:tentative="1">
+      <w:start w:val="1"/>
+      <w:numFmt w:val="bullet"/>
+      <w:lvlText w:val="o"/>
+      <w:lvlJc w:val="left"/>
+      <w:pPr>
+        <w:ind w:left="5760" w:hanging="360"/>
+      </w:pPr>
+      <w:rPr>
+        <w:rFonts w:ascii="Courier New" w:hAnsi="Courier New" w:cs="Courier New" w:hint="default"/>
+      </w:rPr>
+    </w:lvl>
+    <w:lvl w:ilvl="8" w:tplc="2C0A0005" w:tentative="1">
+      <w:start w:val="1"/>
+      <w:numFmt w:val="bullet"/>
+      <w:lvlText w:val=""/>
+      <w:lvlJc w:val="left"/>
+      <w:pPr>
+        <w:ind w:left="6480" w:hanging="360"/>
+      </w:pPr>
+      <w:rPr>
+        <w:rFonts w:ascii="Wingdings" w:hAnsi="Wingdings" w:hint="default"/>
+      </w:rPr>
+    </w:lvl>
+  </w:abstractNum>
+  <w:abstractNum w:abstractNumId="7" w15:restartNumberingAfterBreak="0">
     <w:nsid w:val="6B224A2D"/>
     <w:multiLevelType w:val="hybridMultilevel"/>
     <w:tmpl w:val="DCD454EE"/>
@@ -3696,10 +4783,123 @@
       </w:rPr>
     </w:lvl>
   </w:abstractNum>
-  <w:abstractNum w:abstractNumId="7" w15:restartNumberingAfterBreak="0">
+  <w:abstractNum w:abstractNumId="8" w15:restartNumberingAfterBreak="0">
     <w:nsid w:val="6CE964E2"/>
     <w:multiLevelType w:val="hybridMultilevel"/>
     <w:tmpl w:val="1E8C205C"/>
+    <w:lvl w:ilvl="0" w:tplc="2C0A0001">
+      <w:start w:val="1"/>
+      <w:numFmt w:val="bullet"/>
+      <w:lvlText w:val=""/>
+      <w:lvlJc w:val="left"/>
+      <w:pPr>
+        <w:ind w:left="720" w:hanging="360"/>
+      </w:pPr>
+      <w:rPr>
+        <w:rFonts w:ascii="Symbol" w:hAnsi="Symbol" w:hint="default"/>
+      </w:rPr>
+    </w:lvl>
+    <w:lvl w:ilvl="1" w:tplc="2C0A0003" w:tentative="1">
+      <w:start w:val="1"/>
+      <w:numFmt w:val="bullet"/>
+      <w:lvlText w:val="o"/>
+      <w:lvlJc w:val="left"/>
+      <w:pPr>
+        <w:ind w:left="1440" w:hanging="360"/>
+      </w:pPr>
+      <w:rPr>
+        <w:rFonts w:ascii="Courier New" w:hAnsi="Courier New" w:cs="Courier New" w:hint="default"/>
+      </w:rPr>
+    </w:lvl>
+    <w:lvl w:ilvl="2" w:tplc="2C0A0005" w:tentative="1">
+      <w:start w:val="1"/>
+      <w:numFmt w:val="bullet"/>
+      <w:lvlText w:val=""/>
+      <w:lvlJc w:val="left"/>
+      <w:pPr>
+        <w:ind w:left="2160" w:hanging="360"/>
+      </w:pPr>
+      <w:rPr>
+        <w:rFonts w:ascii="Wingdings" w:hAnsi="Wingdings" w:hint="default"/>
+      </w:rPr>
+    </w:lvl>
+    <w:lvl w:ilvl="3" w:tplc="2C0A0001" w:tentative="1">
+      <w:start w:val="1"/>
+      <w:numFmt w:val="bullet"/>
+      <w:lvlText w:val=""/>
+      <w:lvlJc w:val="left"/>
+      <w:pPr>
+        <w:ind w:left="2880" w:hanging="360"/>
+      </w:pPr>
+      <w:rPr>
+        <w:rFonts w:ascii="Symbol" w:hAnsi="Symbol" w:hint="default"/>
+      </w:rPr>
+    </w:lvl>
+    <w:lvl w:ilvl="4" w:tplc="2C0A0003" w:tentative="1">
+      <w:start w:val="1"/>
+      <w:numFmt w:val="bullet"/>
+      <w:lvlText w:val="o"/>
+      <w:lvlJc w:val="left"/>
+      <w:pPr>
+        <w:ind w:left="3600" w:hanging="360"/>
+      </w:pPr>
+      <w:rPr>
+        <w:rFonts w:ascii="Courier New" w:hAnsi="Courier New" w:cs="Courier New" w:hint="default"/>
+      </w:rPr>
+    </w:lvl>
+    <w:lvl w:ilvl="5" w:tplc="2C0A0005" w:tentative="1">
+      <w:start w:val="1"/>
+      <w:numFmt w:val="bullet"/>
+      <w:lvlText w:val=""/>
+      <w:lvlJc w:val="left"/>
+      <w:pPr>
+        <w:ind w:left="4320" w:hanging="360"/>
+      </w:pPr>
+      <w:rPr>
+        <w:rFonts w:ascii="Wingdings" w:hAnsi="Wingdings" w:hint="default"/>
+      </w:rPr>
+    </w:lvl>
+    <w:lvl w:ilvl="6" w:tplc="2C0A0001" w:tentative="1">
+      <w:start w:val="1"/>
+      <w:numFmt w:val="bullet"/>
+      <w:lvlText w:val=""/>
+      <w:lvlJc w:val="left"/>
+      <w:pPr>
+        <w:ind w:left="5040" w:hanging="360"/>
+      </w:pPr>
+      <w:rPr>
+        <w:rFonts w:ascii="Symbol" w:hAnsi="Symbol" w:hint="default"/>
+      </w:rPr>
+    </w:lvl>
+    <w:lvl w:ilvl="7" w:tplc="2C0A0003" w:tentative="1">
+      <w:start w:val="1"/>
+      <w:numFmt w:val="bullet"/>
+      <w:lvlText w:val="o"/>
+      <w:lvlJc w:val="left"/>
+      <w:pPr>
+        <w:ind w:left="5760" w:hanging="360"/>
+      </w:pPr>
+      <w:rPr>
+        <w:rFonts w:ascii="Courier New" w:hAnsi="Courier New" w:cs="Courier New" w:hint="default"/>
+      </w:rPr>
+    </w:lvl>
+    <w:lvl w:ilvl="8" w:tplc="2C0A0005" w:tentative="1">
+      <w:start w:val="1"/>
+      <w:numFmt w:val="bullet"/>
+      <w:lvlText w:val=""/>
+      <w:lvlJc w:val="left"/>
+      <w:pPr>
+        <w:ind w:left="6480" w:hanging="360"/>
+      </w:pPr>
+      <w:rPr>
+        <w:rFonts w:ascii="Wingdings" w:hAnsi="Wingdings" w:hint="default"/>
+      </w:rPr>
+    </w:lvl>
+  </w:abstractNum>
+  <w:abstractNum w:abstractNumId="9" w15:restartNumberingAfterBreak="0">
+    <w:nsid w:val="6E550B17"/>
+    <w:multiLevelType w:val="hybridMultilevel"/>
+    <w:tmpl w:val="68E45176"/>
     <w:lvl w:ilvl="0" w:tplc="2C0A0001">
       <w:start w:val="1"/>
       <w:numFmt w:val="bullet"/>
@@ -3825,15 +5025,21 @@
     <w:abstractNumId w:val="3"/>
   </w:num>
   <w:num w:numId="6">
-    <w:abstractNumId w:val="6"/>
+    <w:abstractNumId w:val="7"/>
   </w:num>
   <w:num w:numId="7">
     <w:abstractNumId w:val="4"/>
   </w:num>
   <w:num w:numId="8">
-    <w:abstractNumId w:val="7"/>
+    <w:abstractNumId w:val="8"/>
   </w:num>
-  <w:numIdMacAtCleanup w:val="8"/>
+  <w:num w:numId="9">
+    <w:abstractNumId w:val="9"/>
+  </w:num>
+  <w:num w:numId="10">
+    <w:abstractNumId w:val="6"/>
+  </w:num>
+  <w:numIdMacAtCleanup w:val="10"/>
 </w:numbering>
 </file>
 

</xml_diff>